<commit_message>
3º Commit - Empresa e Iniciativa Emprendedora
Se añade Tema1/AV1/
Se acaba AEV1
</commit_message>
<xml_diff>
--- a/Empresa e Iniciativa Emprendedora/Tema 1/AV_1/AEV1_Georgi_Vankov.docx
+++ b/Empresa e Iniciativa Emprendedora/Tema 1/AV_1/AEV1_Georgi_Vankov.docx
@@ -77,7 +77,7 @@
                           </pic:cNvPicPr>
                         </pic:nvPicPr>
                         <pic:blipFill>
-                          <a:blip r:embed="rId4">
+                          <a:blip r:embed="rId5">
                             <a:extLst>
                               <a:ext uri="{28A0092B-C50C-407E-A947-70E740481C1C}">
                                 <a14:useLocalDpi xmlns:a14="http://schemas.microsoft.com/office/drawing/2010/main" val="0"/>
@@ -130,7 +130,7 @@
                           </pic:cNvPicPr>
                         </pic:nvPicPr>
                         <pic:blipFill>
-                          <a:blip r:embed="rId5">
+                          <a:blip r:embed="rId6">
                             <a:extLst>
                               <a:ext uri="{28A0092B-C50C-407E-A947-70E740481C1C}">
                                 <a14:useLocalDpi xmlns:a14="http://schemas.microsoft.com/office/drawing/2010/main" val="0"/>
@@ -210,10 +210,10 @@
                   <o:lock v:ext="edit" aspectratio="t"/>
                 </v:shapetype>
                 <v:shape id="Picture 4" o:spid="_x0000_s1027" type="#_x0000_t75" style="position:absolute;left:948;top:3418;width:10000;height:10000;visibility:visible;mso-wrap-style:square" o:gfxdata="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">
-                  <v:imagedata r:id="rId6" o:title=""/>
+                  <v:imagedata r:id="rId7" o:title=""/>
                 </v:shape>
                 <v:shape id="Picture 3" o:spid="_x0000_s1028" type="#_x0000_t75" style="position:absolute;left:850;top:1901;width:11395;height:13262;visibility:visible;mso-wrap-style:square" o:gfxdata="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">
-                  <v:imagedata r:id="rId7" o:title=""/>
+                  <v:imagedata r:id="rId8" o:title=""/>
                 </v:shape>
                 <w10:wrap anchorx="margin" anchory="margin"/>
               </v:group>
@@ -894,38 +894,67 @@
     </w:p>
     <w:p>
       <w:pPr>
-        <w:rPr>
-          <w:b/>
-          <w:bCs/>
-          <w:noProof/>
-          <w:lang w:val="es-ES"/>
-        </w:rPr>
-      </w:pPr>
-      <w:r>
-        <w:rPr>
-          <w:b/>
-          <w:bCs/>
-          <w:noProof/>
+        <w:pStyle w:val="Prrafodelista"/>
+        <w:numPr>
+          <w:ilvl w:val="0"/>
+          <w:numId w:val="1"/>
+        </w:numPr>
+        <w:rPr>
+          <w:b/>
+          <w:bCs/>
+          <w:noProof/>
+          <w:color w:val="5B9BD5" w:themeColor="accent1"/>
+          <w:sz w:val="32"/>
+          <w:szCs w:val="32"/>
+          <w:lang w:val="es-ES"/>
+        </w:rPr>
+      </w:pPr>
+      <w:r>
+        <w:rPr>
+          <w:b/>
+          <w:bCs/>
+          <w:noProof/>
+          <w:color w:val="5B9BD5" w:themeColor="accent1"/>
+          <w:sz w:val="32"/>
+          <w:szCs w:val="32"/>
           <w:lang w:val="es-ES"/>
         </w:rPr>
         <w:lastRenderedPageBreak/>
-        <w:t>1. Atendiendo a los contenidos de la Unidad 1:</w:t>
-      </w:r>
-    </w:p>
-    <w:p>
-      <w:pPr>
-        <w:rPr>
-          <w:b/>
-          <w:bCs/>
-          <w:noProof/>
-          <w:lang w:val="es-ES"/>
-        </w:rPr>
-      </w:pPr>
-      <w:r>
-        <w:rPr>
-          <w:b/>
-          <w:bCs/>
-          <w:noProof/>
+        <w:t>Atendiendo a los contenidos de la Unidad 1:</w:t>
+      </w:r>
+    </w:p>
+    <w:p>
+      <w:pPr>
+        <w:pStyle w:val="Prrafodelista"/>
+        <w:rPr>
+          <w:b/>
+          <w:bCs/>
+          <w:noProof/>
+          <w:color w:val="5B9BD5" w:themeColor="accent1"/>
+          <w:sz w:val="32"/>
+          <w:szCs w:val="32"/>
+          <w:lang w:val="es-ES"/>
+        </w:rPr>
+      </w:pPr>
+    </w:p>
+    <w:p>
+      <w:pPr>
+        <w:rPr>
+          <w:b/>
+          <w:bCs/>
+          <w:noProof/>
+          <w:sz w:val="28"/>
+          <w:szCs w:val="28"/>
+          <w:u w:val="single"/>
+          <w:lang w:val="es-ES"/>
+        </w:rPr>
+      </w:pPr>
+      <w:r>
+        <w:rPr>
+          <w:b/>
+          <w:bCs/>
+          <w:noProof/>
+          <w:u w:val="single"/>
           <w:lang w:val="es-ES"/>
         </w:rPr>
         <w:tab/>
@@ -935,6 +964,9 @@
           <w:b/>
           <w:bCs/>
           <w:noProof/>
+          <w:sz w:val="28"/>
+          <w:szCs w:val="28"/>
+          <w:u w:val="single"/>
           <w:lang w:val="es-ES"/>
         </w:rPr>
         <w:t xml:space="preserve">a. Sintetiza en 6 líneas, las ideas más importantes o que te han llamado la atención del </w:t>
@@ -944,17 +976,12 @@
           <w:b/>
           <w:bCs/>
           <w:noProof/>
+          <w:sz w:val="28"/>
+          <w:szCs w:val="28"/>
+          <w:u w:val="single"/>
           <w:lang w:val="es-ES"/>
         </w:rPr>
         <w:tab/>
-      </w:r>
-      <w:r>
-        <w:rPr>
-          <w:b/>
-          <w:bCs/>
-          <w:noProof/>
-          <w:lang w:val="es-ES"/>
-        </w:rPr>
         <w:t>siguiente artículo de emprendedores:</w:t>
       </w:r>
     </w:p>
@@ -993,6 +1020,837 @@
           <w:b/>
           <w:bCs/>
           <w:noProof/>
+          <w:lang w:val="es-ES"/>
+        </w:rPr>
+      </w:pPr>
+    </w:p>
+    <w:p>
+      <w:pPr>
+        <w:rPr>
+          <w:b/>
+          <w:bCs/>
+          <w:noProof/>
+          <w:sz w:val="28"/>
+          <w:szCs w:val="28"/>
+          <w:u w:val="single"/>
+          <w:lang w:val="es-ES"/>
+        </w:rPr>
+      </w:pPr>
+      <w:r>
+        <w:rPr>
+          <w:b/>
+          <w:bCs/>
+          <w:noProof/>
+          <w:sz w:val="28"/>
+          <w:szCs w:val="28"/>
+          <w:u w:val="single"/>
+          <w:lang w:val="es-ES"/>
+        </w:rPr>
+        <w:tab/>
+      </w:r>
+      <w:r>
+        <w:rPr>
+          <w:b/>
+          <w:bCs/>
+          <w:noProof/>
+          <w:sz w:val="28"/>
+          <w:szCs w:val="28"/>
+          <w:u w:val="single"/>
+          <w:lang w:val="es-ES"/>
+        </w:rPr>
+        <w:t xml:space="preserve">b. Aporta 3 ejemplos actuales de ideas de negocio que se hayan llevado a cabo relacionadas </w:t>
+      </w:r>
+      <w:r>
+        <w:rPr>
+          <w:b/>
+          <w:bCs/>
+          <w:noProof/>
+          <w:sz w:val="28"/>
+          <w:szCs w:val="28"/>
+          <w:u w:val="single"/>
+          <w:lang w:val="es-ES"/>
+        </w:rPr>
+        <w:tab/>
+      </w:r>
+      <w:r>
+        <w:rPr>
+          <w:b/>
+          <w:bCs/>
+          <w:noProof/>
+          <w:sz w:val="28"/>
+          <w:szCs w:val="28"/>
+          <w:u w:val="single"/>
+          <w:lang w:val="es-ES"/>
+        </w:rPr>
+        <w:t>con tu sector, es decir, que pertenezca al perfil profesional del ciclo que estás desarrollando.</w:t>
+      </w:r>
+    </w:p>
+    <w:p>
+      <w:pPr>
+        <w:rPr>
+          <w:b/>
+          <w:bCs/>
+          <w:noProof/>
+          <w:lang w:val="es-ES"/>
+        </w:rPr>
+      </w:pPr>
+      <w:r>
+        <w:rPr>
+          <w:b/>
+          <w:bCs/>
+          <w:noProof/>
+          <w:lang w:val="es-ES"/>
+        </w:rPr>
+        <w:t>1- AirBnb o Uber</w:t>
+      </w:r>
+    </w:p>
+    <w:p>
+      <w:pPr>
+        <w:rPr>
+          <w:b/>
+          <w:bCs/>
+          <w:noProof/>
+          <w:lang w:val="es-ES"/>
+        </w:rPr>
+      </w:pPr>
+      <w:r>
+        <w:rPr>
+          <w:b/>
+          <w:bCs/>
+          <w:noProof/>
+          <w:lang w:val="es-ES"/>
+        </w:rPr>
+        <w:t>2-Bitcoin o Ethereum y su Ethereum Virtual Machine</w:t>
+      </w:r>
+    </w:p>
+    <w:p>
+      <w:pPr>
+        <w:rPr>
+          <w:b/>
+          <w:bCs/>
+          <w:noProof/>
+          <w:lang w:val="es-ES"/>
+        </w:rPr>
+      </w:pPr>
+      <w:r>
+        <w:rPr>
+          <w:b/>
+          <w:bCs/>
+          <w:noProof/>
+          <w:lang w:val="es-ES"/>
+        </w:rPr>
+        <w:t>3-IoT (Internet of Thinks)</w:t>
+      </w:r>
+    </w:p>
+    <w:p>
+      <w:pPr>
+        <w:rPr>
+          <w:b/>
+          <w:bCs/>
+          <w:noProof/>
+          <w:lang w:val="es-ES"/>
+        </w:rPr>
+      </w:pPr>
+    </w:p>
+    <w:p>
+      <w:pPr>
+        <w:rPr>
+          <w:b/>
+          <w:bCs/>
+          <w:noProof/>
+          <w:lang w:val="es-ES"/>
+        </w:rPr>
+      </w:pPr>
+    </w:p>
+    <w:p>
+      <w:pPr>
+        <w:rPr>
+          <w:b/>
+          <w:bCs/>
+          <w:noProof/>
+          <w:lang w:val="es-ES"/>
+        </w:rPr>
+      </w:pPr>
+    </w:p>
+    <w:p>
+      <w:pPr>
+        <w:pStyle w:val="Prrafodelista"/>
+        <w:numPr>
+          <w:ilvl w:val="0"/>
+          <w:numId w:val="1"/>
+        </w:numPr>
+        <w:rPr>
+          <w:b/>
+          <w:bCs/>
+          <w:noProof/>
+          <w:color w:val="5B9BD5" w:themeColor="accent1"/>
+          <w:sz w:val="32"/>
+          <w:szCs w:val="32"/>
+          <w:lang w:val="es-ES"/>
+        </w:rPr>
+      </w:pPr>
+      <w:r>
+        <w:rPr>
+          <w:b/>
+          <w:bCs/>
+          <w:noProof/>
+          <w:color w:val="5B9BD5" w:themeColor="accent1"/>
+          <w:sz w:val="32"/>
+          <w:szCs w:val="32"/>
+          <w:lang w:val="es-ES"/>
+        </w:rPr>
+        <w:t>Elige una de las ideas de los ejemplos anteriores, la que creas que es más innovadora, de más éxito y responde a las siguientes preguntas:</w:t>
+      </w:r>
+    </w:p>
+    <w:p>
+      <w:pPr>
+        <w:pStyle w:val="Prrafodelista"/>
+        <w:rPr>
+          <w:b/>
+          <w:bCs/>
+          <w:noProof/>
+          <w:color w:val="5B9BD5" w:themeColor="accent1"/>
+          <w:sz w:val="32"/>
+          <w:szCs w:val="32"/>
+          <w:lang w:val="es-ES"/>
+        </w:rPr>
+      </w:pPr>
+    </w:p>
+    <w:p>
+      <w:pPr>
+        <w:rPr>
+          <w:b/>
+          <w:bCs/>
+          <w:noProof/>
+          <w:sz w:val="28"/>
+          <w:szCs w:val="28"/>
+          <w:u w:val="single"/>
+          <w:lang w:val="es-ES"/>
+        </w:rPr>
+      </w:pPr>
+      <w:r>
+        <w:rPr>
+          <w:b/>
+          <w:bCs/>
+          <w:noProof/>
+          <w:sz w:val="28"/>
+          <w:szCs w:val="28"/>
+          <w:u w:val="single"/>
+          <w:lang w:val="es-ES"/>
+        </w:rPr>
+        <w:tab/>
+      </w:r>
+      <w:r>
+        <w:rPr>
+          <w:b/>
+          <w:bCs/>
+          <w:noProof/>
+          <w:sz w:val="28"/>
+          <w:szCs w:val="28"/>
+          <w:u w:val="single"/>
+          <w:lang w:val="es-ES"/>
+        </w:rPr>
+        <w:t>a. ¿Qué necesidad cubre en el mercado el producto o servicio?</w:t>
+      </w:r>
+    </w:p>
+    <w:p>
+      <w:pPr>
+        <w:rPr>
+          <w:b/>
+          <w:bCs/>
+          <w:noProof/>
+          <w:lang w:val="es-ES"/>
+        </w:rPr>
+      </w:pPr>
+      <w:r>
+        <w:rPr>
+          <w:b/>
+          <w:bCs/>
+          <w:noProof/>
+          <w:lang w:val="es-ES"/>
+        </w:rPr>
+        <w:t>-</w:t>
+      </w:r>
+      <w:r>
+        <w:rPr>
+          <w:b/>
+          <w:bCs/>
+          <w:noProof/>
+          <w:lang w:val="es-ES"/>
+        </w:rPr>
+        <w:t>Bitcoin y Ehtereum</w:t>
+      </w:r>
+    </w:p>
+    <w:p>
+      <w:pPr>
+        <w:rPr>
+          <w:b/>
+          <w:bCs/>
+          <w:noProof/>
+          <w:lang w:val="es-ES"/>
+        </w:rPr>
+      </w:pPr>
+      <w:r>
+        <w:rPr>
+          <w:b/>
+          <w:bCs/>
+          <w:noProof/>
+          <w:lang w:val="es-ES"/>
+        </w:rPr>
+        <w:t>-</w:t>
+      </w:r>
+      <w:r>
+        <w:t xml:space="preserve"> </w:t>
+      </w:r>
+      <w:r>
+        <w:rPr>
+          <w:b/>
+          <w:bCs/>
+          <w:noProof/>
+          <w:lang w:val="es-ES"/>
+        </w:rPr>
+        <w:t>La necesidad de descentralizar la economía, de dotar al ciudadano del poder de decidir sobre su privacidad, sus datos y sobre todo a quien le da su dinero única y exclusivamente con su permiso, registro público de cualquier movimiento en caso de que fuera dinero público. También de responsabilidad y conocimientos más sólidos en finanzas. En definitiva, devolverle al pueblo el poder que se le ha robado mediante el monopolio de la fuerza que es el Estado.</w:t>
+      </w:r>
+    </w:p>
+    <w:p>
+      <w:pPr>
+        <w:rPr>
+          <w:b/>
+          <w:bCs/>
+          <w:noProof/>
+          <w:color w:val="000000" w:themeColor="text1"/>
+          <w:lang w:val="es-ES"/>
+        </w:rPr>
+      </w:pPr>
+      <w:r>
+        <w:rPr>
+          <w:b/>
+          <w:bCs/>
+          <w:noProof/>
+          <w:color w:val="000000" w:themeColor="text1"/>
+          <w:lang w:val="es-ES"/>
+        </w:rPr>
+        <w:t>-Casi como una filosof</w:t>
+      </w:r>
+      <w:r>
+        <w:rPr>
+          <w:b/>
+          <w:bCs/>
+          <w:noProof/>
+          <w:color w:val="000000" w:themeColor="text1"/>
+          <w:lang w:val="es-ES"/>
+        </w:rPr>
+        <w:t>í</w:t>
+      </w:r>
+      <w:r>
+        <w:rPr>
+          <w:b/>
+          <w:bCs/>
+          <w:noProof/>
+          <w:color w:val="000000" w:themeColor="text1"/>
+          <w:lang w:val="es-ES"/>
+        </w:rPr>
+        <w:t>a cubre la necesidad que incluso hoy en día brilla por su ausencia y cada vez es menor y es la necesidad de la libertad.</w:t>
+      </w:r>
+    </w:p>
+    <w:p>
+      <w:pPr>
+        <w:rPr>
+          <w:b/>
+          <w:bCs/>
+          <w:noProof/>
+          <w:lang w:val="es-ES"/>
+        </w:rPr>
+      </w:pPr>
+      <w:r>
+        <w:rPr>
+          <w:b/>
+          <w:bCs/>
+          <w:noProof/>
+          <w:lang w:val="es-ES"/>
+        </w:rPr>
+        <w:t>-</w:t>
+      </w:r>
+      <w:r>
+        <w:t xml:space="preserve"> </w:t>
+      </w:r>
+      <w:r>
+        <w:rPr>
+          <w:b/>
+          <w:bCs/>
+          <w:noProof/>
+          <w:lang w:val="es-ES"/>
+        </w:rPr>
+        <w:t>Toma forma material en el año 2009 con el “paper” a raíz de la crisis inmobiliaria de esa época, estaban hartos de que gobiernos, bancos y monopolios empobreciera a la gente, había la necesidad de independizar la economía de las grandes manos para no estar bajo su yugo.</w:t>
+      </w:r>
+    </w:p>
+    <w:p>
+      <w:pPr>
+        <w:rPr>
+          <w:b/>
+          <w:bCs/>
+          <w:noProof/>
+          <w:lang w:val="es-ES"/>
+        </w:rPr>
+      </w:pPr>
+    </w:p>
+    <w:p>
+      <w:pPr>
+        <w:rPr>
+          <w:b/>
+          <w:bCs/>
+          <w:noProof/>
+          <w:color w:val="000000" w:themeColor="text1"/>
+          <w:sz w:val="28"/>
+          <w:szCs w:val="28"/>
+          <w:u w:val="single"/>
+          <w:lang w:val="es-ES"/>
+        </w:rPr>
+      </w:pPr>
+      <w:r>
+        <w:rPr>
+          <w:b/>
+          <w:bCs/>
+          <w:noProof/>
+          <w:color w:val="000000" w:themeColor="text1"/>
+          <w:sz w:val="28"/>
+          <w:szCs w:val="28"/>
+          <w:u w:val="single"/>
+          <w:lang w:val="es-ES"/>
+        </w:rPr>
+        <w:tab/>
+      </w:r>
+      <w:r>
+        <w:rPr>
+          <w:b/>
+          <w:bCs/>
+          <w:noProof/>
+          <w:color w:val="000000" w:themeColor="text1"/>
+          <w:sz w:val="28"/>
+          <w:szCs w:val="28"/>
+          <w:u w:val="single"/>
+          <w:lang w:val="es-ES"/>
+        </w:rPr>
+        <w:t>b. ¿Ya existía demanda de ese producto o servicio antes de</w:t>
+      </w:r>
+      <w:r>
+        <w:rPr>
+          <w:b/>
+          <w:bCs/>
+          <w:noProof/>
+          <w:color w:val="000000" w:themeColor="text1"/>
+          <w:sz w:val="28"/>
+          <w:szCs w:val="28"/>
+          <w:u w:val="single"/>
+          <w:lang w:val="es-ES"/>
+        </w:rPr>
+        <w:t xml:space="preserve"> </w:t>
+      </w:r>
+      <w:r>
+        <w:rPr>
+          <w:b/>
+          <w:bCs/>
+          <w:noProof/>
+          <w:color w:val="000000" w:themeColor="text1"/>
+          <w:sz w:val="28"/>
+          <w:szCs w:val="28"/>
+          <w:u w:val="single"/>
+          <w:lang w:val="es-ES"/>
+        </w:rPr>
+        <w:t>lanzarlo?</w:t>
+      </w:r>
+    </w:p>
+    <w:p>
+      <w:pPr>
+        <w:rPr>
+          <w:b/>
+          <w:bCs/>
+          <w:noProof/>
+          <w:color w:val="000000" w:themeColor="text1"/>
+          <w:lang w:val="es-ES"/>
+        </w:rPr>
+      </w:pPr>
+      <w:r>
+        <w:rPr>
+          <w:b/>
+          <w:bCs/>
+          <w:noProof/>
+          <w:color w:val="000000" w:themeColor="text1"/>
+          <w:lang w:val="es-ES"/>
+        </w:rPr>
+        <w:t>-</w:t>
+      </w:r>
+      <w:r>
+        <w:t xml:space="preserve"> </w:t>
+      </w:r>
+      <w:r>
+        <w:rPr>
+          <w:b/>
+          <w:bCs/>
+          <w:noProof/>
+          <w:color w:val="000000" w:themeColor="text1"/>
+          <w:lang w:val="es-ES"/>
+        </w:rPr>
+        <w:t>Diría que sí, socialmente, es un producto que las personas con la llegada de internet y la vulnerabilidad de su privacidad era totalmente necesario.</w:t>
+      </w:r>
+    </w:p>
+    <w:p>
+      <w:pPr>
+        <w:rPr>
+          <w:b/>
+          <w:bCs/>
+          <w:noProof/>
+          <w:color w:val="000000" w:themeColor="text1"/>
+          <w:lang w:val="es-ES"/>
+        </w:rPr>
+      </w:pPr>
+      <w:r>
+        <w:rPr>
+          <w:b/>
+          <w:bCs/>
+          <w:noProof/>
+          <w:color w:val="000000" w:themeColor="text1"/>
+          <w:lang w:val="es-ES"/>
+        </w:rPr>
+        <w:t>-</w:t>
+      </w:r>
+      <w:r>
+        <w:t xml:space="preserve"> </w:t>
+      </w:r>
+      <w:r>
+        <w:rPr>
+          <w:b/>
+          <w:bCs/>
+          <w:noProof/>
+          <w:color w:val="000000" w:themeColor="text1"/>
+          <w:lang w:val="es-ES"/>
+        </w:rPr>
+        <w:t>La prueba es que todo este movimiento se forja mucho antes del año 2000 en un foro llamado “cypherpunks” que en su gran mayoría era un movimiento libertario defensor del libre mercado.</w:t>
+      </w:r>
+    </w:p>
+    <w:p>
+      <w:pPr>
+        <w:rPr>
+          <w:b/>
+          <w:bCs/>
+          <w:noProof/>
+          <w:color w:val="000000" w:themeColor="text1"/>
+          <w:lang w:val="es-ES"/>
+        </w:rPr>
+      </w:pPr>
+    </w:p>
+    <w:p>
+      <w:pPr>
+        <w:rPr>
+          <w:b/>
+          <w:bCs/>
+          <w:noProof/>
+          <w:color w:val="000000" w:themeColor="text1"/>
+          <w:sz w:val="28"/>
+          <w:szCs w:val="28"/>
+          <w:u w:val="single"/>
+          <w:lang w:val="es-ES"/>
+        </w:rPr>
+      </w:pPr>
+      <w:r>
+        <w:rPr>
+          <w:b/>
+          <w:bCs/>
+          <w:noProof/>
+          <w:color w:val="000000" w:themeColor="text1"/>
+          <w:sz w:val="28"/>
+          <w:szCs w:val="28"/>
+          <w:u w:val="single"/>
+          <w:lang w:val="es-ES"/>
+        </w:rPr>
+        <w:tab/>
+      </w:r>
+      <w:r>
+        <w:rPr>
+          <w:b/>
+          <w:bCs/>
+          <w:noProof/>
+          <w:color w:val="000000" w:themeColor="text1"/>
+          <w:sz w:val="28"/>
+          <w:szCs w:val="28"/>
+          <w:u w:val="single"/>
+          <w:lang w:val="es-ES"/>
+        </w:rPr>
+        <w:t>c. ¿Existe alguna empresa en el sector que ofrezca un producto o</w:t>
+      </w:r>
+      <w:r>
+        <w:rPr>
+          <w:b/>
+          <w:bCs/>
+          <w:noProof/>
+          <w:color w:val="000000" w:themeColor="text1"/>
+          <w:sz w:val="28"/>
+          <w:szCs w:val="28"/>
+          <w:u w:val="single"/>
+          <w:lang w:val="es-ES"/>
+        </w:rPr>
+        <w:t xml:space="preserve"> </w:t>
+      </w:r>
+      <w:r>
+        <w:rPr>
+          <w:b/>
+          <w:bCs/>
+          <w:noProof/>
+          <w:color w:val="000000" w:themeColor="text1"/>
+          <w:sz w:val="28"/>
+          <w:szCs w:val="28"/>
+          <w:u w:val="single"/>
+          <w:lang w:val="es-ES"/>
+        </w:rPr>
+        <w:t>servicio de forma similar?</w:t>
+      </w:r>
+    </w:p>
+    <w:p>
+      <w:pPr>
+        <w:rPr>
+          <w:b/>
+          <w:bCs/>
+          <w:noProof/>
+          <w:color w:val="000000" w:themeColor="text1"/>
+          <w:lang w:val="es-ES"/>
+        </w:rPr>
+      </w:pPr>
+      <w:r>
+        <w:rPr>
+          <w:b/>
+          <w:bCs/>
+          <w:noProof/>
+          <w:color w:val="000000" w:themeColor="text1"/>
+          <w:lang w:val="es-ES"/>
+        </w:rPr>
+        <w:t>-</w:t>
+      </w:r>
+      <w:r>
+        <w:t xml:space="preserve"> </w:t>
+      </w:r>
+      <w:r>
+        <w:rPr>
+          <w:b/>
+          <w:bCs/>
+          <w:noProof/>
+          <w:color w:val="000000" w:themeColor="text1"/>
+          <w:lang w:val="es-ES"/>
+        </w:rPr>
+        <w:t xml:space="preserve">Empresas muchísimas, desde el auge de la blockchain cada vez hay más empresas creando nuevas soluciones. </w:t>
+      </w:r>
+      <w:r>
+        <w:rPr>
+          <w:b/>
+          <w:bCs/>
+          <w:noProof/>
+          <w:color w:val="000000" w:themeColor="text1"/>
+          <w:lang w:val="es-ES"/>
+        </w:rPr>
+        <w:t xml:space="preserve"> </w:t>
+      </w:r>
+    </w:p>
+    <w:p>
+      <w:pPr>
+        <w:rPr>
+          <w:b/>
+          <w:bCs/>
+          <w:noProof/>
+          <w:color w:val="000000" w:themeColor="text1"/>
+          <w:lang w:val="es-ES"/>
+        </w:rPr>
+      </w:pPr>
+      <w:r>
+        <w:rPr>
+          <w:b/>
+          <w:bCs/>
+          <w:noProof/>
+          <w:color w:val="000000" w:themeColor="text1"/>
+          <w:lang w:val="es-ES"/>
+        </w:rPr>
+        <w:t>-</w:t>
+      </w:r>
+      <w:r>
+        <w:t xml:space="preserve"> </w:t>
+      </w:r>
+      <w:r>
+        <w:rPr>
+          <w:b/>
+          <w:bCs/>
+          <w:noProof/>
+          <w:color w:val="000000" w:themeColor="text1"/>
+          <w:lang w:val="es-ES"/>
+        </w:rPr>
+        <w:t>Ethereum en sí con su EVM y los smart contracts está encaminada indudablemente de convertirse en el internet del futuro, es un lenguaje de programación muy interesante y amplia todavía más el mundo de la programación.</w:t>
+      </w:r>
+    </w:p>
+    <w:p>
+      <w:pPr>
+        <w:rPr>
+          <w:b/>
+          <w:bCs/>
+          <w:noProof/>
+          <w:color w:val="000000" w:themeColor="text1"/>
+          <w:lang w:val="es-ES"/>
+        </w:rPr>
+      </w:pPr>
+      <w:r>
+        <w:rPr>
+          <w:b/>
+          <w:bCs/>
+          <w:noProof/>
+          <w:color w:val="000000" w:themeColor="text1"/>
+          <w:lang w:val="es-ES"/>
+        </w:rPr>
+        <w:t>-</w:t>
+      </w:r>
+      <w:r>
+        <w:rPr>
+          <w:b/>
+          <w:bCs/>
+          <w:noProof/>
+          <w:color w:val="000000" w:themeColor="text1"/>
+          <w:lang w:val="es-ES"/>
+        </w:rPr>
+        <w:t>Negocio familiar lo dudo pero si pueden usar ese producto.</w:t>
+      </w:r>
+    </w:p>
+    <w:p>
+      <w:pPr>
+        <w:rPr>
+          <w:b/>
+          <w:bCs/>
+          <w:noProof/>
+          <w:color w:val="000000" w:themeColor="text1"/>
+          <w:sz w:val="28"/>
+          <w:szCs w:val="28"/>
+          <w:u w:val="single"/>
+          <w:lang w:val="es-ES"/>
+        </w:rPr>
+      </w:pPr>
+      <w:r>
+        <w:rPr>
+          <w:b/>
+          <w:bCs/>
+          <w:noProof/>
+          <w:color w:val="000000" w:themeColor="text1"/>
+          <w:sz w:val="28"/>
+          <w:szCs w:val="28"/>
+          <w:u w:val="single"/>
+          <w:lang w:val="es-ES"/>
+        </w:rPr>
+        <w:t>d. ¿Ofrece innovación de producto, de proceso o tecnológica?, ¿en</w:t>
+      </w:r>
+      <w:r>
+        <w:rPr>
+          <w:b/>
+          <w:bCs/>
+          <w:noProof/>
+          <w:color w:val="000000" w:themeColor="text1"/>
+          <w:sz w:val="28"/>
+          <w:szCs w:val="28"/>
+          <w:u w:val="single"/>
+          <w:lang w:val="es-ES"/>
+        </w:rPr>
+        <w:t xml:space="preserve"> </w:t>
+      </w:r>
+      <w:r>
+        <w:rPr>
+          <w:b/>
+          <w:bCs/>
+          <w:noProof/>
+          <w:color w:val="000000" w:themeColor="text1"/>
+          <w:sz w:val="28"/>
+          <w:szCs w:val="28"/>
+          <w:u w:val="single"/>
+          <w:lang w:val="es-ES"/>
+        </w:rPr>
+        <w:t>qué se diferencia del resto?</w:t>
+      </w:r>
+    </w:p>
+    <w:p>
+      <w:pPr>
+        <w:rPr>
+          <w:b/>
+          <w:bCs/>
+          <w:noProof/>
+          <w:color w:val="000000" w:themeColor="text1"/>
+          <w:lang w:val="es-ES"/>
+        </w:rPr>
+      </w:pPr>
+      <w:r>
+        <w:rPr>
+          <w:b/>
+          <w:bCs/>
+          <w:noProof/>
+          <w:color w:val="000000" w:themeColor="text1"/>
+          <w:lang w:val="es-ES"/>
+        </w:rPr>
+        <w:t>-</w:t>
+      </w:r>
+      <w:r>
+        <w:t xml:space="preserve"> </w:t>
+      </w:r>
+      <w:r>
+        <w:rPr>
+          <w:b/>
+          <w:bCs/>
+          <w:noProof/>
+          <w:color w:val="000000" w:themeColor="text1"/>
+          <w:lang w:val="es-ES"/>
+        </w:rPr>
+        <w:t>Por supuesto, la blockchain cambia totalmente el paradigma de la programación con los smart contracts y la web3.</w:t>
+      </w:r>
+    </w:p>
+    <w:p>
+      <w:pPr>
+        <w:rPr>
+          <w:b/>
+          <w:bCs/>
+          <w:noProof/>
+          <w:color w:val="000000" w:themeColor="text1"/>
+          <w:lang w:val="es-ES"/>
+        </w:rPr>
+      </w:pPr>
+      <w:r>
+        <w:rPr>
+          <w:b/>
+          <w:bCs/>
+          <w:noProof/>
+          <w:color w:val="000000" w:themeColor="text1"/>
+          <w:lang w:val="es-ES"/>
+        </w:rPr>
+        <w:lastRenderedPageBreak/>
+        <w:t>-</w:t>
+      </w:r>
+      <w:r>
+        <w:rPr>
+          <w:b/>
+          <w:bCs/>
+          <w:noProof/>
+          <w:color w:val="000000" w:themeColor="text1"/>
+          <w:lang w:val="es-ES"/>
+        </w:rPr>
+        <w:t>Transparencia, descentralización y nuevos puestos de trabajo.</w:t>
+      </w:r>
+    </w:p>
+    <w:p>
+      <w:pPr>
+        <w:rPr>
+          <w:b/>
+          <w:bCs/>
+          <w:noProof/>
+          <w:color w:val="000000" w:themeColor="text1"/>
+          <w:lang w:val="es-ES"/>
+        </w:rPr>
+      </w:pPr>
+    </w:p>
+    <w:p>
+      <w:pPr>
+        <w:rPr>
+          <w:b/>
+          <w:bCs/>
+          <w:noProof/>
+          <w:color w:val="000000" w:themeColor="text1"/>
           <w:lang w:val="es-ES"/>
         </w:rPr>
       </w:pPr>
@@ -1005,6 +1863,103 @@
     </w:sectPr>
   </w:body>
 </w:document>
+</file>
+
+<file path=word/numbering.xml><?xml version="1.0" encoding="utf-8"?>
+<w:numbering xmlns:wpc="http://schemas.microsoft.com/office/word/2010/wordprocessingCanvas" xmlns:cx="http://schemas.microsoft.com/office/drawing/2014/chartex" xmlns:cx1="http://schemas.microsoft.com/office/drawing/2015/9/8/chartex" xmlns:cx2="http://schemas.microsoft.com/office/drawing/2015/10/21/chartex" xmlns:cx3="http://schemas.microsoft.com/office/drawing/2016/5/9/chartex" xmlns:cx4="http://schemas.microsoft.com/office/drawing/2016/5/10/chartex" xmlns:cx5="http://schemas.microsoft.com/office/drawing/2016/5/11/chartex" xmlns:cx6="http://schemas.microsoft.com/office/drawing/2016/5/12/chartex" xmlns:cx7="http://schemas.microsoft.com/office/drawing/2016/5/13/chartex" xmlns:cx8="http://schemas.microsoft.com/office/drawing/2016/5/14/chartex" xmlns:mc="http://schemas.openxmlformats.org/markup-compatibility/2006" xmlns:aink="http://schemas.microsoft.com/office/drawing/2016/ink" xmlns:am3d="http://schemas.microsoft.com/office/drawing/2017/model3d" xmlns:o="urn:schemas-microsoft-com:office:office" xmlns:oel="http://schemas.microsoft.com/office/2019/extlst" xmlns:r="http://schemas.openxmlformats.org/officeDocument/2006/relationships" xmlns:m="http://schemas.openxmlformats.org/officeDocument/2006/math" xmlns:v="urn:schemas-microsoft-com:vml" xmlns:wp14="http://schemas.microsoft.com/office/word/2010/wordprocessingDrawing" xmlns:wp="http://schemas.openxmlformats.org/drawingml/2006/wordprocessingDrawing" xmlns:w10="urn:schemas-microsoft-com:office:word" xmlns:w="http://schemas.openxmlformats.org/wordprocessingml/2006/main" xmlns:w14="http://schemas.microsoft.com/office/word/2010/wordml" xmlns:w15="http://schemas.microsoft.com/office/word/2012/wordml" xmlns:w16cex="http://schemas.microsoft.com/office/word/2018/wordml/cex" xmlns:w16cid="http://schemas.microsoft.com/office/word/2016/wordml/cid" xmlns:w16="http://schemas.microsoft.com/office/word/2018/wordml" xmlns:w16sdtdh="http://schemas.microsoft.com/office/word/2020/wordml/sdtdatahash" xmlns:w16se="http://schemas.microsoft.com/office/word/2015/wordml/symex" xmlns:wpg="http://schemas.microsoft.com/office/word/2010/wordprocessingGroup" xmlns:wpi="http://schemas.microsoft.com/office/word/2010/wordprocessingInk" xmlns:wne="http://schemas.microsoft.com/office/word/2006/wordml" xmlns:wps="http://schemas.microsoft.com/office/word/2010/wordprocessingShape" mc:Ignorable="w14 w15 w16se w16cid w16 w16cex w16sdtdh wp14">
+  <w:abstractNum w:abstractNumId="0" w15:restartNumberingAfterBreak="0">
+    <w:nsid w:val="190043BE"/>
+    <w:multiLevelType w:val="hybridMultilevel"/>
+    <w:tmpl w:val="4080D242"/>
+    <w:lvl w:ilvl="0" w:tplc="0C0A000F">
+      <w:start w:val="1"/>
+      <w:numFmt w:val="decimal"/>
+      <w:lvlText w:val="%1."/>
+      <w:lvlJc w:val="left"/>
+      <w:pPr>
+        <w:ind w:left="720" w:hanging="360"/>
+      </w:pPr>
+      <w:rPr>
+        <w:rFonts w:hint="default"/>
+      </w:rPr>
+    </w:lvl>
+    <w:lvl w:ilvl="1" w:tplc="0C0A0019" w:tentative="1">
+      <w:start w:val="1"/>
+      <w:numFmt w:val="lowerLetter"/>
+      <w:lvlText w:val="%2."/>
+      <w:lvlJc w:val="left"/>
+      <w:pPr>
+        <w:ind w:left="1440" w:hanging="360"/>
+      </w:pPr>
+    </w:lvl>
+    <w:lvl w:ilvl="2" w:tplc="0C0A001B" w:tentative="1">
+      <w:start w:val="1"/>
+      <w:numFmt w:val="lowerRoman"/>
+      <w:lvlText w:val="%3."/>
+      <w:lvlJc w:val="right"/>
+      <w:pPr>
+        <w:ind w:left="2160" w:hanging="180"/>
+      </w:pPr>
+    </w:lvl>
+    <w:lvl w:ilvl="3" w:tplc="0C0A000F" w:tentative="1">
+      <w:start w:val="1"/>
+      <w:numFmt w:val="decimal"/>
+      <w:lvlText w:val="%4."/>
+      <w:lvlJc w:val="left"/>
+      <w:pPr>
+        <w:ind w:left="2880" w:hanging="360"/>
+      </w:pPr>
+    </w:lvl>
+    <w:lvl w:ilvl="4" w:tplc="0C0A0019" w:tentative="1">
+      <w:start w:val="1"/>
+      <w:numFmt w:val="lowerLetter"/>
+      <w:lvlText w:val="%5."/>
+      <w:lvlJc w:val="left"/>
+      <w:pPr>
+        <w:ind w:left="3600" w:hanging="360"/>
+      </w:pPr>
+    </w:lvl>
+    <w:lvl w:ilvl="5" w:tplc="0C0A001B" w:tentative="1">
+      <w:start w:val="1"/>
+      <w:numFmt w:val="lowerRoman"/>
+      <w:lvlText w:val="%6."/>
+      <w:lvlJc w:val="right"/>
+      <w:pPr>
+        <w:ind w:left="4320" w:hanging="180"/>
+      </w:pPr>
+    </w:lvl>
+    <w:lvl w:ilvl="6" w:tplc="0C0A000F" w:tentative="1">
+      <w:start w:val="1"/>
+      <w:numFmt w:val="decimal"/>
+      <w:lvlText w:val="%7."/>
+      <w:lvlJc w:val="left"/>
+      <w:pPr>
+        <w:ind w:left="5040" w:hanging="360"/>
+      </w:pPr>
+    </w:lvl>
+    <w:lvl w:ilvl="7" w:tplc="0C0A0019" w:tentative="1">
+      <w:start w:val="1"/>
+      <w:numFmt w:val="lowerLetter"/>
+      <w:lvlText w:val="%8."/>
+      <w:lvlJc w:val="left"/>
+      <w:pPr>
+        <w:ind w:left="5760" w:hanging="360"/>
+      </w:pPr>
+    </w:lvl>
+    <w:lvl w:ilvl="8" w:tplc="0C0A001B" w:tentative="1">
+      <w:start w:val="1"/>
+      <w:numFmt w:val="lowerRoman"/>
+      <w:lvlText w:val="%9."/>
+      <w:lvlJc w:val="right"/>
+      <w:pPr>
+        <w:ind w:left="6480" w:hanging="180"/>
+      </w:pPr>
+    </w:lvl>
+  </w:abstractNum>
+  <w:num w:numId="1" w16cid:durableId="785586811">
+    <w:abstractNumId w:val="0"/>
+  </w:num>
+</w:numbering>
 </file>
 
 <file path=word/styles.xml><?xml version="1.0" encoding="utf-8"?>
@@ -1503,6 +2458,17 @@
       <w:lang w:val="en-US"/>
     </w:rPr>
   </w:style>
+  <w:style w:type="paragraph" w:styleId="Prrafodelista">
+    <w:name w:val="List Paragraph"/>
+    <w:basedOn w:val="Normal"/>
+    <w:uiPriority w:val="34"/>
+    <w:qFormat/>
+    <w:rsid w:val="00940F5A"/>
+    <w:pPr>
+      <w:ind w:left="720"/>
+      <w:contextualSpacing/>
+    </w:pPr>
+  </w:style>
 </w:styles>
 </file>
 

</xml_diff>